<commit_message>
Fix word 'ektos' to 'entos' in 6th bullet
</commit_message>
<xml_diff>
--- a/yii2/vendor/admapp/resources/transports/201710_METAKINHSH_PROTYPO_XWRIS_DAPANH.docx
+++ b/yii2/vendor/admapp/resources/transports/201710_METAKINHSH_PROTYPO_XWRIS_DAPANH.docx
@@ -1295,7 +1295,19 @@
         <w:rPr>
           <w:rFonts w:asciiTheme="minorHAnsi" w:hAnsiTheme="minorHAnsi" w:cstheme="minorHAnsi"/>
         </w:rPr>
-        <w:t>. Την ανάγκη μετάβασης εκτός έδρας για εκτέλεση υπηρεσίας.</w:t>
+        <w:t>. Την ανάγκη μετάβασης ε</w:t>
+      </w:r>
+      <w:r>
+        <w:rPr>
+          <w:rFonts w:asciiTheme="minorHAnsi" w:hAnsiTheme="minorHAnsi" w:cstheme="minorHAnsi"/>
+        </w:rPr>
+        <w:t>ν</w:t>
+      </w:r>
+      <w:r>
+        <w:rPr>
+          <w:rFonts w:asciiTheme="minorHAnsi" w:hAnsiTheme="minorHAnsi" w:cstheme="minorHAnsi"/>
+        </w:rPr>
+        <w:t>τός έδρας για εκτέλεση υπηρεσίας.</w:t>
       </w:r>
     </w:p>
     <w:p>
@@ -3069,7 +3081,7 @@
 </file>
 
 <file path=customXml/itemProps1.xml><?xml version="1.0" encoding="utf-8"?>
-<ds:datastoreItem xmlns:ds="http://schemas.openxmlformats.org/officeDocument/2006/customXml" ds:itemID="{CCFC497D-002F-4BDB-AC04-5C5CC17321BB}">
+<ds:datastoreItem xmlns:ds="http://schemas.openxmlformats.org/officeDocument/2006/customXml" ds:itemID="{B584C6A4-50AD-4217-90CE-244FF6149EBF}">
   <ds:schemaRefs>
     <ds:schemaRef ds:uri="http://schemas.openxmlformats.org/officeDocument/2006/bibliography"/>
   </ds:schemaRefs>

</xml_diff>